<commit_message>
fix sesame multiple opens & journey
</commit_message>
<xml_diff>
--- a/_resources/book-data/journey/journey.docx
+++ b/_resources/book-data/journey/journey.docx
@@ -263,42 +263,31 @@
       </w:pPr>
       <w:r>
         <w:rPr/>
-        <w:t xml:space="preserve">The </w:t>
-      </w:r>
-      <w:r>
-        <w:rPr/>
-        <w:t>n</w:t>
-      </w:r>
-      <w:r>
-        <w:rPr/>
-        <w:t xml:space="preserve">ew book by Ajahn Brahm </w:t>
-      </w:r>
-      <w:r>
-        <w:rPr/>
-        <w:t>is here (December 2024).</w:t>
+        <w:t>The new book by Ajahn Brahm is here (December 2024).</w:t>
         <w:br/>
         <w:br/>
-      </w:r>
-      <w:r>
-        <w:rPr/>
-        <w:t xml:space="preserve">If you are looking for the PDF, </w:t>
-      </w:r>
-      <w:r>
-        <w:rPr/>
-        <w:t>s</w:t>
-      </w:r>
-      <w:r>
-        <w:rPr/>
-        <w:t xml:space="preserve">ee ‘Download’ section in the top right hand corner of the screen. </w:t>
-      </w:r>
-      <w:r>
-        <w:rPr/>
-        <w:t>Or you can read the book online below.</w:t>
+        <w:t>If you are looking for the PDF, see ‘Download’ section in the top right hand corner of the screen. Or you can read the book online below.</w:t>
         <w:br/>
         <w:br/>
-        <w:t xml:space="preserve">We will welcome anyone who would like to sponsor a print run of the book for distribution around monasteries and Buddhist centres, as well as at retreats. Message  </w:t>
+        <w:t xml:space="preserve">We will welcome anyone who would like to sponsor a print run of the book for distribution around monasteries and Buddhist centres, as well as at retreats. Message </w:t>
       </w:r>
       <w:hyperlink r:id="rId5">
+        <w:r>
+          <w:rPr>
+            <w:rStyle w:val="Hyperlink"/>
+          </w:rPr>
+          <w:t>@dheerayupa</w:t>
+        </w:r>
+      </w:hyperlink>
+      <w:r>
+        <w:rPr/>
+        <w:t xml:space="preserve"> or</w:t>
+      </w:r>
+      <w:r>
+        <w:rPr/>
+        <w:t xml:space="preserve"> </w:t>
+      </w:r>
+      <w:hyperlink r:id="rId6">
         <w:r>
           <w:rPr>
             <w:rStyle w:val="Hyperlink"/>
@@ -318,7 +307,7 @@
       </w:pPr>
       <w:r>
         <w:rPr/>
-        <w:t>3</w:t>
+        <w:t>5</w:t>
       </w:r>
       <w:r>
         <w:br w:type="page"/>
@@ -373,29 +362,25 @@
         <w:rPr/>
         <w:t>Ajahn Brahm</w:t>
       </w:r>
-      <w:r>
-        <w:br w:type="page"/>
+    </w:p>
+    <w:p>
+      <w:pPr>
+        <w:pStyle w:val="WW-Chapter"/>
+        <w:rPr/>
+      </w:pPr>
+      <w:r>
+        <w:rPr/>
+        <w:t>Foreword</w:t>
       </w:r>
     </w:p>
     <w:p>
       <w:pPr>
         <w:pStyle w:val="WW-centered-image"/>
-        <w:spacing w:before="0" w:after="0"/>
         <w:rPr/>
       </w:pPr>
       <w:r>
         <w:rPr/>
         <w:t>img/JhanaGroveNew.webp=Jhana Grove Retreat Center=100=border</w:t>
-      </w:r>
-    </w:p>
-    <w:p>
-      <w:pPr>
-        <w:pStyle w:val="WW-Chapter"/>
-        <w:rPr/>
-      </w:pPr>
-      <w:r>
-        <w:rPr/>
-        <w:t>Foreword</w:t>
       </w:r>
     </w:p>
     <w:p>
@@ -463,6 +448,16 @@
       <w:r>
         <w:rPr/>
         <w:t>This book has been lovingly compiled and organised by the Wisdom &amp; Wonders Book Project team with Ajahn Brahm’s permission to celebrate the 50th anniversary of his ordination as a monk. Any errors are ours, and ours alone. We sincerely welcome all feedback to improve the book. </w:t>
+      </w:r>
+    </w:p>
+    <w:p>
+      <w:pPr>
+        <w:pStyle w:val="WW-space"/>
+        <w:rPr/>
+      </w:pPr>
+      <w:r>
+        <w:rPr/>
+        <w:t>5</w:t>
       </w:r>
     </w:p>
     <w:p>
@@ -499,7 +494,7 @@
         <w:t>Dhammapada</w:t>
         <w:br/>
       </w:r>
-      <w:hyperlink r:id="rId6">
+      <w:hyperlink r:id="rId7">
         <w:r>
           <w:rPr>
             <w:rStyle w:val="Hyperlink"/>
@@ -560,7 +555,7 @@
         <w:t>Dhammapada</w:t>
         <w:br/>
       </w:r>
-      <w:hyperlink r:id="rId7">
+      <w:hyperlink r:id="rId8">
         <w:r>
           <w:rPr>
             <w:rStyle w:val="Hyperlink"/>
@@ -587,7 +582,15 @@
       </w:pPr>
       <w:r>
         <w:rPr/>
-        <w:t>img/kings.webp=Kings College, Cambridge, UK.=90=border</w:t>
+        <w:t>img/kings.webp=Kings College, Cambridge, UK.=</w:t>
+      </w:r>
+      <w:r>
+        <w:rPr/>
+        <w:t>10</w:t>
+      </w:r>
+      <w:r>
+        <w:rPr/>
+        <w:t>0=border</w:t>
       </w:r>
     </w:p>
     <w:p>
@@ -998,13 +1001,99 @@
         <w:pStyle w:val="WW-paragraph"/>
         <w:numPr>
           <w:ilvl w:val="0"/>
-          <w:numId w:val="2"/>
+          <w:numId w:val="3"/>
         </w:numPr>
         <w:rPr/>
       </w:pPr>
       <w:r>
         <w:rPr/>
         <w:t>When is the most important time?</w:t>
+      </w:r>
+    </w:p>
+    <w:p>
+      <w:pPr>
+        <w:pStyle w:val="WW-paragraph"/>
+        <w:numPr>
+          <w:ilvl w:val="0"/>
+          <w:numId w:val="3"/>
+        </w:numPr>
+        <w:rPr/>
+      </w:pPr>
+      <w:r>
+        <w:rPr/>
+        <w:t>Who is the most important person?</w:t>
+      </w:r>
+    </w:p>
+    <w:p>
+      <w:pPr>
+        <w:pStyle w:val="WW-paragraph"/>
+        <w:numPr>
+          <w:ilvl w:val="0"/>
+          <w:numId w:val="3"/>
+        </w:numPr>
+        <w:rPr/>
+      </w:pPr>
+      <w:r>
+        <w:rPr/>
+        <w:t>What is the most important thing to do?</w:t>
+      </w:r>
+    </w:p>
+    <w:p>
+      <w:pPr>
+        <w:pStyle w:val="WW-paragraph"/>
+        <w:bidi w:val="0"/>
+        <w:jc w:val="start"/>
+        <w:rPr/>
+      </w:pPr>
+      <w:r>
+        <w:rPr/>
+        <w:t>When is the most important time? The most important time is always right now. It is the only time you really have and the only time you can do anything. Your future is being made from the quality of your attention in the present, so if you care about your future, put your attention in the present.</w:t>
+      </w:r>
+    </w:p>
+    <w:p>
+      <w:pPr>
+        <w:pStyle w:val="WW-paragraph"/>
+        <w:bidi w:val="0"/>
+        <w:jc w:val="start"/>
+        <w:rPr/>
+      </w:pPr>
+      <w:r>
+        <w:rPr/>
+        <w:t>Who is the most important person? When I read this story as a student, I always thought the most important person would be some big shot</w:t>
+      </w:r>
+      <w:r>
+        <w:rPr>
+          <w:lang w:val="en-GB" w:bidi="th-TH"/>
+        </w:rPr>
+        <w:t>s</w:t>
+      </w:r>
+      <w:r>
+        <w:rPr/>
+        <w:t>, like the pope or the Buddha. That wasn’t the right answer at all. Then, I thought, “Ah… it’s me!” I thought I should look after myself! Both these answers are wrong. The right answer is very powerful, and it has changed much of the way I look at life. The most important person is whoever is right in front of me.</w:t>
+      </w:r>
+    </w:p>
+    <w:p>
+      <w:pPr>
+        <w:pStyle w:val="WW-paragraph"/>
+        <w:bidi w:val="0"/>
+        <w:jc w:val="start"/>
+        <w:rPr/>
+      </w:pPr>
+      <w:r>
+        <w:rPr/>
+        <w:t>What is the most important thing to do? The answer is: to care. If you come and talk to me, I'll give you my full attention. That way we can actually communicate. When we care, we’re being mindful and compassionate.</w:t>
+      </w:r>
+    </w:p>
+    <w:p>
+      <w:pPr>
+        <w:pStyle w:val="WW-paragraph"/>
+        <w:bidi w:val="0"/>
+        <w:jc w:val="start"/>
+        <w:rPr/>
+      </w:pPr>
+      <w:r>
+        <w:rPr/>
+        <w:t>Those are the emperor’s three questions. So, what’s that got to do with meditation? Well, when you sit down for meditation, close your eyes and ask yourself:</w:t>
       </w:r>
     </w:p>
     <w:p>
@@ -1018,7 +1107,15 @@
       </w:pPr>
       <w:r>
         <w:rPr/>
-        <w:t>Who is the most important person?</w:t>
+        <w:t>When is the most important time?</w:t>
+        <w:br/>
+      </w:r>
+      <w:r>
+        <w:rPr>
+          <w:i/>
+          <w:iCs/>
+        </w:rPr>
+        <w:t>Now.</w:t>
       </w:r>
     </w:p>
     <w:p>
@@ -1032,65 +1129,15 @@
       </w:pPr>
       <w:r>
         <w:rPr/>
-        <w:t>What is the most important thing to do?</w:t>
-      </w:r>
-    </w:p>
-    <w:p>
-      <w:pPr>
-        <w:pStyle w:val="WW-paragraph"/>
-        <w:bidi w:val="0"/>
-        <w:jc w:val="start"/>
-        <w:rPr/>
-      </w:pPr>
-      <w:r>
-        <w:rPr/>
-        <w:t>When is the most important time? The most important time is always right now. It is the only time you really have and the only time you can do anything. Your future is being made from the quality of your attention in the present, so if you care about your future, put your attention in the present.</w:t>
-      </w:r>
-    </w:p>
-    <w:p>
-      <w:pPr>
-        <w:pStyle w:val="WW-paragraph"/>
-        <w:bidi w:val="0"/>
-        <w:jc w:val="start"/>
-        <w:rPr/>
-      </w:pPr>
-      <w:r>
-        <w:rPr/>
-        <w:t>Who is the most important person? When I read this story as a student, I always thought the most important person would be some big shot</w:t>
-      </w:r>
-      <w:r>
-        <w:rPr>
-          <w:lang w:val="en-GB" w:bidi="th-TH"/>
-        </w:rPr>
-        <w:t>s</w:t>
-      </w:r>
-      <w:r>
-        <w:rPr/>
-        <w:t>, like the pope or the Buddha. That wasn’t the right answer at all. Then, I thought, “Ah… it’s me!” I thought I should look after myself! Both these answers are wrong. The right answer is very powerful, and it has changed much of the way I look at life. The most important person is whoever is right in front of me.</w:t>
-      </w:r>
-    </w:p>
-    <w:p>
-      <w:pPr>
-        <w:pStyle w:val="WW-paragraph"/>
-        <w:bidi w:val="0"/>
-        <w:jc w:val="start"/>
-        <w:rPr/>
-      </w:pPr>
-      <w:r>
-        <w:rPr/>
-        <w:t>What is the most important thing to do? The answer is: to care. If you come and talk to me, I'll give you my full attention. That way we can actually communicate. When we care, we’re being mindful and compassionate.</w:t>
-      </w:r>
-    </w:p>
-    <w:p>
-      <w:pPr>
-        <w:pStyle w:val="WW-paragraph"/>
-        <w:bidi w:val="0"/>
-        <w:jc w:val="start"/>
-        <w:rPr/>
-      </w:pPr>
-      <w:r>
-        <w:rPr/>
-        <w:t>Those are the emperor’s three questions. So, what’s that got to do with meditation? Well, when you sit down for meditation, close your eyes and ask yourself:</w:t>
+        <w:t>What’s the most important thing?</w:t>
+        <w:br/>
+      </w:r>
+      <w:r>
+        <w:rPr>
+          <w:i/>
+          <w:iCs/>
+        </w:rPr>
+        <w:t>It’s what’s in front of you right now. Your mind.</w:t>
       </w:r>
     </w:p>
     <w:p>
@@ -1098,51 +1145,7 @@
         <w:pStyle w:val="WW-paragraph"/>
         <w:numPr>
           <w:ilvl w:val="0"/>
-          <w:numId w:val="1"/>
-        </w:numPr>
-        <w:rPr/>
-      </w:pPr>
-      <w:r>
-        <w:rPr/>
-        <w:t>When is the most important time?</w:t>
-        <w:br/>
-      </w:r>
-      <w:r>
-        <w:rPr>
-          <w:i/>
-          <w:iCs/>
-        </w:rPr>
-        <w:t>Now.</w:t>
-      </w:r>
-    </w:p>
-    <w:p>
-      <w:pPr>
-        <w:pStyle w:val="WW-paragraph"/>
-        <w:numPr>
-          <w:ilvl w:val="0"/>
-          <w:numId w:val="1"/>
-        </w:numPr>
-        <w:rPr/>
-      </w:pPr>
-      <w:r>
-        <w:rPr/>
-        <w:t>What’s the most important thing?</w:t>
-        <w:br/>
-      </w:r>
-      <w:r>
-        <w:rPr>
-          <w:i/>
-          <w:iCs/>
-        </w:rPr>
-        <w:t>It’s what’s in front of you right now. Your mind.</w:t>
-      </w:r>
-    </w:p>
-    <w:p>
-      <w:pPr>
-        <w:pStyle w:val="WW-paragraph"/>
-        <w:numPr>
-          <w:ilvl w:val="0"/>
-          <w:numId w:val="1"/>
+          <w:numId w:val="2"/>
         </w:numPr>
         <w:rPr/>
       </w:pPr>
@@ -2141,7 +2144,7 @@
         <w:pStyle w:val="WW-paragraph"/>
         <w:numPr>
           <w:ilvl w:val="0"/>
-          <w:numId w:val="4"/>
+          <w:numId w:val="5"/>
         </w:numPr>
         <w:rPr/>
       </w:pPr>
@@ -2155,7 +2158,7 @@
         <w:pStyle w:val="WW-paragraph"/>
         <w:numPr>
           <w:ilvl w:val="0"/>
-          <w:numId w:val="4"/>
+          <w:numId w:val="5"/>
         </w:numPr>
         <w:rPr/>
       </w:pPr>
@@ -2169,7 +2172,7 @@
         <w:pStyle w:val="WW-paragraph"/>
         <w:numPr>
           <w:ilvl w:val="0"/>
-          <w:numId w:val="4"/>
+          <w:numId w:val="5"/>
         </w:numPr>
         <w:rPr/>
       </w:pPr>
@@ -2300,7 +2303,7 @@
         <w:t>Caṅkamasutta</w:t>
         <w:br/>
       </w:r>
-      <w:hyperlink r:id="rId8">
+      <w:hyperlink r:id="rId9">
         <w:r>
           <w:rPr>
             <w:rStyle w:val="Hyperlink"/>
@@ -2830,7 +2833,7 @@
         <w:rPr/>
         <w:t xml:space="preserve"> called the ‘Paṁsudhovakasutta’, or ‘The Panner’ (</w:t>
       </w:r>
-      <w:hyperlink r:id="rId9">
+      <w:hyperlink r:id="rId10">
         <w:r>
           <w:rPr>
             <w:rStyle w:val="Hyperlink"/>
@@ -3255,7 +3258,7 @@
         <w:pStyle w:val="WW-paragraph"/>
         <w:numPr>
           <w:ilvl w:val="0"/>
-          <w:numId w:val="3"/>
+          <w:numId w:val="4"/>
         </w:numPr>
         <w:rPr/>
       </w:pPr>
@@ -3277,7 +3280,7 @@
         <w:pStyle w:val="WW-paragraph"/>
         <w:numPr>
           <w:ilvl w:val="0"/>
-          <w:numId w:val="3"/>
+          <w:numId w:val="4"/>
         </w:numPr>
         <w:rPr/>
       </w:pPr>
@@ -3299,7 +3302,7 @@
         <w:pStyle w:val="WW-paragraph"/>
         <w:numPr>
           <w:ilvl w:val="0"/>
-          <w:numId w:val="3"/>
+          <w:numId w:val="4"/>
         </w:numPr>
         <w:rPr/>
       </w:pPr>
@@ -6367,6 +6370,16 @@
     </w:p>
     <w:p>
       <w:pPr>
+        <w:pStyle w:val="WW-space"/>
+        <w:rPr/>
+      </w:pPr>
+      <w:r>
+        <w:rPr/>
+        <w:t>1</w:t>
+      </w:r>
+    </w:p>
+    <w:p>
+      <w:pPr>
         <w:pStyle w:val="WW-paragraph"/>
         <w:rPr/>
       </w:pPr>
@@ -6579,7 +6592,7 @@
         <w:rPr/>
         <w:t>There’s one way to know the five hindrances are gone, and that’s through jhāna. When you emerge from one of those jhānas, one of the clear results is that the five hindrances disappear for a while. The deeper the jhāna and the longer you experience that jhāna, the longer those five hindrances are absent, when you don’t have any desire or aversion. This information is from the Naḷakapānasutta (</w:t>
       </w:r>
-      <w:hyperlink r:id="rId10">
+      <w:hyperlink r:id="rId11">
         <w:r>
           <w:rPr>
             <w:rStyle w:val="Hyperlink"/>
@@ -7224,7 +7237,7 @@
         <w:t>Mettāsutta</w:t>
         <w:br/>
       </w:r>
-      <w:hyperlink r:id="rId11">
+      <w:hyperlink r:id="rId12">
         <w:r>
           <w:rPr>
             <w:rStyle w:val="Hyperlink"/>
@@ -7992,7 +8005,7 @@
         <w:t>Dhammapada</w:t>
         <w:br/>
       </w:r>
-      <w:hyperlink r:id="rId12">
+      <w:hyperlink r:id="rId13">
         <w:r>
           <w:rPr>
             <w:rStyle w:val="Hyperlink"/>
@@ -8789,7 +8802,7 @@
         <w:t>Paṭācārā</w:t>
         <w:br/>
       </w:r>
-      <w:hyperlink r:id="rId13">
+      <w:hyperlink r:id="rId14">
         <w:r>
           <w:rPr>
             <w:rStyle w:val="Hyperlink"/>
@@ -9432,7 +9445,7 @@
       </w:pPr>
       <w:r>
         <w:rPr/>
-        <w:t>3</w:t>
+        <w:t>5</w:t>
       </w:r>
     </w:p>
     <w:p>
@@ -10193,7 +10206,7 @@
         </w:rPr>
         <w:t xml:space="preserve">The references above are from the Buddhist scriptures called the Pāḷi Tipiṭaka, or the Three Baskets of the Pāḷi Canon. See </w:t>
       </w:r>
-      <w:hyperlink r:id="rId14">
+      <w:hyperlink r:id="rId15">
         <w:r>
           <w:rPr>
             <w:rStyle w:val="Hyperlink"/>
@@ -10216,7 +10229,7 @@
         <w:br/>
         <w:t>References are to the numbering scheme used in the English translations published by SuttaCentral (</w:t>
       </w:r>
-      <w:hyperlink r:id="rId15" w:tgtFrame="_blank">
+      <w:hyperlink r:id="rId16" w:tgtFrame="_blank">
         <w:r>
           <w:rPr>
             <w:rStyle w:val="Hyperlink"/>
@@ -10997,7 +11010,7 @@
     </w:p>
     <w:p>
       <w:pPr>
-        <w:pStyle w:val="WW-line-block-center"/>
+        <w:pStyle w:val="WW-line-block"/>
         <w:rPr/>
       </w:pPr>
       <w:r>
@@ -11036,7 +11049,7 @@
     </w:p>
     <w:p>
       <w:pPr>
-        <w:pStyle w:val="WW-line-block-center"/>
+        <w:pStyle w:val="WW-line-block"/>
         <w:rPr/>
       </w:pPr>
       <w:r>
@@ -11554,19 +11567,7 @@
       </w:pPr>
       <w:r>
         <w:rPr/>
-        <w:t>a</w:t>
-      </w:r>
-      <w:r>
-        <w:rPr/>
-        <w:t>uthor-</w:t>
-      </w:r>
-      <w:r>
-        <w:rPr/>
-        <w:t>b</w:t>
-      </w:r>
-      <w:r>
-        <w:rPr/>
-        <w:t>io</w:t>
+        <w:t>author-bio</w:t>
       </w:r>
     </w:p>
     <w:p>
@@ -12584,138 +12585,120 @@
   <w:abstractNum w:abstractNumId="1">
     <w:lvl w:ilvl="0">
       <w:start w:val="1"/>
-      <w:numFmt w:val="bullet"/>
-      <w:lvlText w:val=""/>
+      <w:numFmt w:val="none"/>
+      <w:suff w:val="nothing"/>
+      <w:lvlText w:val=""/>
       <w:lvlJc w:val="start"/>
       <w:pPr>
         <w:tabs>
-          <w:tab w:val="num" w:pos="1429"/>
+          <w:tab w:val="num" w:pos="0"/>
         </w:tabs>
-        <w:ind w:start="1429" w:hanging="360"/>
-      </w:pPr>
-      <w:rPr>
-        <w:rFonts w:ascii="Symbol" w:hAnsi="Symbol" w:cs="Symbol" w:hint="default"/>
-      </w:rPr>
+        <w:ind w:start="0" w:hanging="0"/>
+      </w:pPr>
     </w:lvl>
     <w:lvl w:ilvl="1">
       <w:start w:val="1"/>
-      <w:numFmt w:val="bullet"/>
-      <w:lvlText w:val="◦"/>
+      <w:numFmt w:val="none"/>
+      <w:suff w:val="nothing"/>
+      <w:lvlText w:val=""/>
       <w:lvlJc w:val="start"/>
       <w:pPr>
         <w:tabs>
-          <w:tab w:val="num" w:pos="1789"/>
+          <w:tab w:val="num" w:pos="0"/>
         </w:tabs>
-        <w:ind w:start="1789" w:hanging="360"/>
-      </w:pPr>
-      <w:rPr>
-        <w:rFonts w:ascii="OpenSymbol" w:hAnsi="OpenSymbol" w:cs="OpenSymbol" w:hint="default"/>
-      </w:rPr>
+        <w:ind w:start="0" w:hanging="0"/>
+      </w:pPr>
     </w:lvl>
     <w:lvl w:ilvl="2">
       <w:start w:val="1"/>
-      <w:numFmt w:val="bullet"/>
-      <w:lvlText w:val="▪"/>
+      <w:numFmt w:val="none"/>
+      <w:suff w:val="nothing"/>
+      <w:lvlText w:val=""/>
       <w:lvlJc w:val="start"/>
       <w:pPr>
         <w:tabs>
-          <w:tab w:val="num" w:pos="2149"/>
+          <w:tab w:val="num" w:pos="0"/>
         </w:tabs>
-        <w:ind w:start="2149" w:hanging="360"/>
-      </w:pPr>
-      <w:rPr>
-        <w:rFonts w:ascii="OpenSymbol" w:hAnsi="OpenSymbol" w:cs="OpenSymbol" w:hint="default"/>
-      </w:rPr>
+        <w:ind w:start="0" w:hanging="0"/>
+      </w:pPr>
     </w:lvl>
     <w:lvl w:ilvl="3">
       <w:start w:val="1"/>
-      <w:numFmt w:val="bullet"/>
-      <w:lvlText w:val=""/>
+      <w:numFmt w:val="none"/>
+      <w:suff w:val="nothing"/>
+      <w:lvlText w:val=""/>
       <w:lvlJc w:val="start"/>
       <w:pPr>
         <w:tabs>
-          <w:tab w:val="num" w:pos="2509"/>
+          <w:tab w:val="num" w:pos="0"/>
         </w:tabs>
-        <w:ind w:start="2509" w:hanging="360"/>
-      </w:pPr>
-      <w:rPr>
-        <w:rFonts w:ascii="Symbol" w:hAnsi="Symbol" w:cs="Symbol" w:hint="default"/>
-      </w:rPr>
+        <w:ind w:start="0" w:hanging="0"/>
+      </w:pPr>
     </w:lvl>
     <w:lvl w:ilvl="4">
       <w:start w:val="1"/>
-      <w:numFmt w:val="bullet"/>
-      <w:lvlText w:val="◦"/>
+      <w:numFmt w:val="none"/>
+      <w:suff w:val="nothing"/>
+      <w:lvlText w:val=""/>
       <w:lvlJc w:val="start"/>
       <w:pPr>
         <w:tabs>
-          <w:tab w:val="num" w:pos="2869"/>
+          <w:tab w:val="num" w:pos="0"/>
         </w:tabs>
-        <w:ind w:start="2869" w:hanging="360"/>
-      </w:pPr>
-      <w:rPr>
-        <w:rFonts w:ascii="OpenSymbol" w:hAnsi="OpenSymbol" w:cs="OpenSymbol" w:hint="default"/>
-      </w:rPr>
+        <w:ind w:start="0" w:hanging="0"/>
+      </w:pPr>
     </w:lvl>
     <w:lvl w:ilvl="5">
       <w:start w:val="1"/>
-      <w:numFmt w:val="bullet"/>
-      <w:lvlText w:val="▪"/>
+      <w:numFmt w:val="none"/>
+      <w:suff w:val="nothing"/>
+      <w:lvlText w:val=""/>
       <w:lvlJc w:val="start"/>
       <w:pPr>
         <w:tabs>
-          <w:tab w:val="num" w:pos="3229"/>
+          <w:tab w:val="num" w:pos="0"/>
         </w:tabs>
-        <w:ind w:start="3229" w:hanging="360"/>
-      </w:pPr>
-      <w:rPr>
-        <w:rFonts w:ascii="OpenSymbol" w:hAnsi="OpenSymbol" w:cs="OpenSymbol" w:hint="default"/>
-      </w:rPr>
+        <w:ind w:start="0" w:hanging="0"/>
+      </w:pPr>
     </w:lvl>
     <w:lvl w:ilvl="6">
       <w:start w:val="1"/>
-      <w:numFmt w:val="bullet"/>
-      <w:lvlText w:val=""/>
+      <w:numFmt w:val="none"/>
+      <w:suff w:val="nothing"/>
+      <w:lvlText w:val=""/>
       <w:lvlJc w:val="start"/>
       <w:pPr>
         <w:tabs>
-          <w:tab w:val="num" w:pos="3589"/>
+          <w:tab w:val="num" w:pos="0"/>
         </w:tabs>
-        <w:ind w:start="3589" w:hanging="360"/>
-      </w:pPr>
-      <w:rPr>
-        <w:rFonts w:ascii="Symbol" w:hAnsi="Symbol" w:cs="Symbol" w:hint="default"/>
-      </w:rPr>
+        <w:ind w:start="0" w:hanging="0"/>
+      </w:pPr>
     </w:lvl>
     <w:lvl w:ilvl="7">
       <w:start w:val="1"/>
-      <w:numFmt w:val="bullet"/>
-      <w:lvlText w:val="◦"/>
+      <w:numFmt w:val="none"/>
+      <w:suff w:val="nothing"/>
+      <w:lvlText w:val=""/>
       <w:lvlJc w:val="start"/>
       <w:pPr>
         <w:tabs>
-          <w:tab w:val="num" w:pos="3949"/>
+          <w:tab w:val="num" w:pos="0"/>
         </w:tabs>
-        <w:ind w:start="3949" w:hanging="360"/>
-      </w:pPr>
-      <w:rPr>
-        <w:rFonts w:ascii="OpenSymbol" w:hAnsi="OpenSymbol" w:cs="OpenSymbol" w:hint="default"/>
-      </w:rPr>
+        <w:ind w:start="0" w:hanging="0"/>
+      </w:pPr>
     </w:lvl>
     <w:lvl w:ilvl="8">
       <w:start w:val="1"/>
-      <w:numFmt w:val="bullet"/>
-      <w:lvlText w:val="▪"/>
+      <w:numFmt w:val="none"/>
+      <w:suff w:val="nothing"/>
+      <w:lvlText w:val=""/>
       <w:lvlJc w:val="start"/>
       <w:pPr>
         <w:tabs>
-          <w:tab w:val="num" w:pos="4309"/>
+          <w:tab w:val="num" w:pos="0"/>
         </w:tabs>
-        <w:ind w:start="4309" w:hanging="360"/>
-      </w:pPr>
-      <w:rPr>
-        <w:rFonts w:ascii="OpenSymbol" w:hAnsi="OpenSymbol" w:cs="OpenSymbol" w:hint="default"/>
-      </w:rPr>
+        <w:ind w:start="0" w:hanging="0"/>
+      </w:pPr>
     </w:lvl>
   </w:abstractNum>
   <w:abstractNum w:abstractNumId="2">
@@ -12863,9 +12846,9 @@
       <w:lvlJc w:val="start"/>
       <w:pPr>
         <w:tabs>
-          <w:tab w:val="num" w:pos="720"/>
+          <w:tab w:val="num" w:pos="1429"/>
         </w:tabs>
-        <w:ind w:start="720" w:hanging="360"/>
+        <w:ind w:start="1429" w:hanging="360"/>
       </w:pPr>
       <w:rPr>
         <w:rFonts w:ascii="Symbol" w:hAnsi="Symbol" w:cs="Symbol" w:hint="default"/>
@@ -12878,9 +12861,9 @@
       <w:lvlJc w:val="start"/>
       <w:pPr>
         <w:tabs>
-          <w:tab w:val="num" w:pos="1080"/>
+          <w:tab w:val="num" w:pos="1789"/>
         </w:tabs>
-        <w:ind w:start="1080" w:hanging="360"/>
+        <w:ind w:start="1789" w:hanging="360"/>
       </w:pPr>
       <w:rPr>
         <w:rFonts w:ascii="OpenSymbol" w:hAnsi="OpenSymbol" w:cs="OpenSymbol" w:hint="default"/>
@@ -12893,9 +12876,9 @@
       <w:lvlJc w:val="start"/>
       <w:pPr>
         <w:tabs>
-          <w:tab w:val="num" w:pos="1440"/>
+          <w:tab w:val="num" w:pos="2149"/>
         </w:tabs>
-        <w:ind w:start="1440" w:hanging="360"/>
+        <w:ind w:start="2149" w:hanging="360"/>
       </w:pPr>
       <w:rPr>
         <w:rFonts w:ascii="OpenSymbol" w:hAnsi="OpenSymbol" w:cs="OpenSymbol" w:hint="default"/>
@@ -12908,9 +12891,9 @@
       <w:lvlJc w:val="start"/>
       <w:pPr>
         <w:tabs>
-          <w:tab w:val="num" w:pos="1800"/>
+          <w:tab w:val="num" w:pos="2509"/>
         </w:tabs>
-        <w:ind w:start="1800" w:hanging="360"/>
+        <w:ind w:start="2509" w:hanging="360"/>
       </w:pPr>
       <w:rPr>
         <w:rFonts w:ascii="Symbol" w:hAnsi="Symbol" w:cs="Symbol" w:hint="default"/>
@@ -12923,9 +12906,9 @@
       <w:lvlJc w:val="start"/>
       <w:pPr>
         <w:tabs>
-          <w:tab w:val="num" w:pos="2160"/>
+          <w:tab w:val="num" w:pos="2869"/>
         </w:tabs>
-        <w:ind w:start="2160" w:hanging="360"/>
+        <w:ind w:start="2869" w:hanging="360"/>
       </w:pPr>
       <w:rPr>
         <w:rFonts w:ascii="OpenSymbol" w:hAnsi="OpenSymbol" w:cs="OpenSymbol" w:hint="default"/>
@@ -12938,9 +12921,9 @@
       <w:lvlJc w:val="start"/>
       <w:pPr>
         <w:tabs>
-          <w:tab w:val="num" w:pos="2520"/>
+          <w:tab w:val="num" w:pos="3229"/>
         </w:tabs>
-        <w:ind w:start="2520" w:hanging="360"/>
+        <w:ind w:start="3229" w:hanging="360"/>
       </w:pPr>
       <w:rPr>
         <w:rFonts w:ascii="OpenSymbol" w:hAnsi="OpenSymbol" w:cs="OpenSymbol" w:hint="default"/>
@@ -12953,9 +12936,9 @@
       <w:lvlJc w:val="start"/>
       <w:pPr>
         <w:tabs>
-          <w:tab w:val="num" w:pos="2880"/>
+          <w:tab w:val="num" w:pos="3589"/>
         </w:tabs>
-        <w:ind w:start="2880" w:hanging="360"/>
+        <w:ind w:start="3589" w:hanging="360"/>
       </w:pPr>
       <w:rPr>
         <w:rFonts w:ascii="Symbol" w:hAnsi="Symbol" w:cs="Symbol" w:hint="default"/>
@@ -12968,9 +12951,9 @@
       <w:lvlJc w:val="start"/>
       <w:pPr>
         <w:tabs>
-          <w:tab w:val="num" w:pos="3240"/>
+          <w:tab w:val="num" w:pos="3949"/>
         </w:tabs>
-        <w:ind w:start="3240" w:hanging="360"/>
+        <w:ind w:start="3949" w:hanging="360"/>
       </w:pPr>
       <w:rPr>
         <w:rFonts w:ascii="OpenSymbol" w:hAnsi="OpenSymbol" w:cs="OpenSymbol" w:hint="default"/>
@@ -12983,9 +12966,9 @@
       <w:lvlJc w:val="start"/>
       <w:pPr>
         <w:tabs>
-          <w:tab w:val="num" w:pos="3600"/>
+          <w:tab w:val="num" w:pos="4309"/>
         </w:tabs>
-        <w:ind w:start="3600" w:hanging="360"/>
+        <w:ind w:start="4309" w:hanging="360"/>
       </w:pPr>
       <w:rPr>
         <w:rFonts w:ascii="OpenSymbol" w:hAnsi="OpenSymbol" w:cs="OpenSymbol" w:hint="default"/>
@@ -13132,120 +13115,138 @@
   <w:abstractNum w:abstractNumId="5">
     <w:lvl w:ilvl="0">
       <w:start w:val="1"/>
-      <w:numFmt w:val="none"/>
-      <w:suff w:val="nothing"/>
-      <w:lvlText w:val=""/>
+      <w:numFmt w:val="bullet"/>
+      <w:lvlText w:val=""/>
       <w:lvlJc w:val="start"/>
       <w:pPr>
         <w:tabs>
-          <w:tab w:val="num" w:pos="0"/>
+          <w:tab w:val="num" w:pos="720"/>
         </w:tabs>
-        <w:ind w:start="0" w:hanging="0"/>
-      </w:pPr>
+        <w:ind w:start="720" w:hanging="360"/>
+      </w:pPr>
+      <w:rPr>
+        <w:rFonts w:ascii="Symbol" w:hAnsi="Symbol" w:cs="Symbol" w:hint="default"/>
+      </w:rPr>
     </w:lvl>
     <w:lvl w:ilvl="1">
       <w:start w:val="1"/>
-      <w:numFmt w:val="none"/>
-      <w:suff w:val="nothing"/>
-      <w:lvlText w:val=""/>
+      <w:numFmt w:val="bullet"/>
+      <w:lvlText w:val="◦"/>
       <w:lvlJc w:val="start"/>
       <w:pPr>
         <w:tabs>
-          <w:tab w:val="num" w:pos="0"/>
+          <w:tab w:val="num" w:pos="1080"/>
         </w:tabs>
-        <w:ind w:start="0" w:hanging="0"/>
-      </w:pPr>
+        <w:ind w:start="1080" w:hanging="360"/>
+      </w:pPr>
+      <w:rPr>
+        <w:rFonts w:ascii="OpenSymbol" w:hAnsi="OpenSymbol" w:cs="OpenSymbol" w:hint="default"/>
+      </w:rPr>
     </w:lvl>
     <w:lvl w:ilvl="2">
       <w:start w:val="1"/>
-      <w:numFmt w:val="none"/>
-      <w:suff w:val="nothing"/>
-      <w:lvlText w:val=""/>
+      <w:numFmt w:val="bullet"/>
+      <w:lvlText w:val="▪"/>
       <w:lvlJc w:val="start"/>
       <w:pPr>
         <w:tabs>
-          <w:tab w:val="num" w:pos="0"/>
+          <w:tab w:val="num" w:pos="1440"/>
         </w:tabs>
-        <w:ind w:start="0" w:hanging="0"/>
-      </w:pPr>
+        <w:ind w:start="1440" w:hanging="360"/>
+      </w:pPr>
+      <w:rPr>
+        <w:rFonts w:ascii="OpenSymbol" w:hAnsi="OpenSymbol" w:cs="OpenSymbol" w:hint="default"/>
+      </w:rPr>
     </w:lvl>
     <w:lvl w:ilvl="3">
       <w:start w:val="1"/>
-      <w:numFmt w:val="none"/>
-      <w:suff w:val="nothing"/>
-      <w:lvlText w:val=""/>
+      <w:numFmt w:val="bullet"/>
+      <w:lvlText w:val=""/>
       <w:lvlJc w:val="start"/>
       <w:pPr>
         <w:tabs>
-          <w:tab w:val="num" w:pos="0"/>
+          <w:tab w:val="num" w:pos="1800"/>
         </w:tabs>
-        <w:ind w:start="0" w:hanging="0"/>
-      </w:pPr>
+        <w:ind w:start="1800" w:hanging="360"/>
+      </w:pPr>
+      <w:rPr>
+        <w:rFonts w:ascii="Symbol" w:hAnsi="Symbol" w:cs="Symbol" w:hint="default"/>
+      </w:rPr>
     </w:lvl>
     <w:lvl w:ilvl="4">
       <w:start w:val="1"/>
-      <w:numFmt w:val="none"/>
-      <w:suff w:val="nothing"/>
-      <w:lvlText w:val=""/>
+      <w:numFmt w:val="bullet"/>
+      <w:lvlText w:val="◦"/>
       <w:lvlJc w:val="start"/>
       <w:pPr>
         <w:tabs>
-          <w:tab w:val="num" w:pos="0"/>
+          <w:tab w:val="num" w:pos="2160"/>
         </w:tabs>
-        <w:ind w:start="0" w:hanging="0"/>
-      </w:pPr>
+        <w:ind w:start="2160" w:hanging="360"/>
+      </w:pPr>
+      <w:rPr>
+        <w:rFonts w:ascii="OpenSymbol" w:hAnsi="OpenSymbol" w:cs="OpenSymbol" w:hint="default"/>
+      </w:rPr>
     </w:lvl>
     <w:lvl w:ilvl="5">
       <w:start w:val="1"/>
-      <w:numFmt w:val="none"/>
-      <w:suff w:val="nothing"/>
-      <w:lvlText w:val=""/>
+      <w:numFmt w:val="bullet"/>
+      <w:lvlText w:val="▪"/>
       <w:lvlJc w:val="start"/>
       <w:pPr>
         <w:tabs>
-          <w:tab w:val="num" w:pos="0"/>
+          <w:tab w:val="num" w:pos="2520"/>
         </w:tabs>
-        <w:ind w:start="0" w:hanging="0"/>
-      </w:pPr>
+        <w:ind w:start="2520" w:hanging="360"/>
+      </w:pPr>
+      <w:rPr>
+        <w:rFonts w:ascii="OpenSymbol" w:hAnsi="OpenSymbol" w:cs="OpenSymbol" w:hint="default"/>
+      </w:rPr>
     </w:lvl>
     <w:lvl w:ilvl="6">
       <w:start w:val="1"/>
-      <w:numFmt w:val="none"/>
-      <w:suff w:val="nothing"/>
-      <w:lvlText w:val=""/>
+      <w:numFmt w:val="bullet"/>
+      <w:lvlText w:val=""/>
       <w:lvlJc w:val="start"/>
       <w:pPr>
         <w:tabs>
-          <w:tab w:val="num" w:pos="0"/>
+          <w:tab w:val="num" w:pos="2880"/>
         </w:tabs>
-        <w:ind w:start="0" w:hanging="0"/>
-      </w:pPr>
+        <w:ind w:start="2880" w:hanging="360"/>
+      </w:pPr>
+      <w:rPr>
+        <w:rFonts w:ascii="Symbol" w:hAnsi="Symbol" w:cs="Symbol" w:hint="default"/>
+      </w:rPr>
     </w:lvl>
     <w:lvl w:ilvl="7">
       <w:start w:val="1"/>
-      <w:numFmt w:val="none"/>
-      <w:suff w:val="nothing"/>
-      <w:lvlText w:val=""/>
+      <w:numFmt w:val="bullet"/>
+      <w:lvlText w:val="◦"/>
       <w:lvlJc w:val="start"/>
       <w:pPr>
         <w:tabs>
-          <w:tab w:val="num" w:pos="0"/>
+          <w:tab w:val="num" w:pos="3240"/>
         </w:tabs>
-        <w:ind w:start="0" w:hanging="0"/>
-      </w:pPr>
+        <w:ind w:start="3240" w:hanging="360"/>
+      </w:pPr>
+      <w:rPr>
+        <w:rFonts w:ascii="OpenSymbol" w:hAnsi="OpenSymbol" w:cs="OpenSymbol" w:hint="default"/>
+      </w:rPr>
     </w:lvl>
     <w:lvl w:ilvl="8">
       <w:start w:val="1"/>
-      <w:numFmt w:val="none"/>
-      <w:suff w:val="nothing"/>
-      <w:lvlText w:val=""/>
+      <w:numFmt w:val="bullet"/>
+      <w:lvlText w:val="▪"/>
       <w:lvlJc w:val="start"/>
       <w:pPr>
         <w:tabs>
-          <w:tab w:val="num" w:pos="0"/>
+          <w:tab w:val="num" w:pos="3600"/>
         </w:tabs>
-        <w:ind w:start="0" w:hanging="0"/>
-      </w:pPr>
+        <w:ind w:start="3600" w:hanging="360"/>
+      </w:pPr>
+      <w:rPr>
+        <w:rFonts w:ascii="OpenSymbol" w:hAnsi="OpenSymbol" w:cs="OpenSymbol" w:hint="default"/>
+      </w:rPr>
     </w:lvl>
   </w:abstractNum>
   <w:num w:numId="1">
@@ -14115,6 +14116,7 @@
     <w:qFormat/>
     <w:pPr>
       <w:widowControl/>
+      <w:suppressAutoHyphens w:val="true"/>
       <w:bidi w:val="0"/>
       <w:spacing w:before="0" w:after="0"/>
       <w:jc w:val="start"/>
@@ -14128,6 +14130,23 @@
       <w:szCs w:val="24"/>
       <w:lang w:val="en-GB" w:eastAsia="zh-CN" w:bidi="hi-IN"/>
     </w:rPr>
+  </w:style>
+  <w:style w:type="paragraph" w:styleId="WW-line-block">
+    <w:name w:val="WW-line-block"/>
+    <w:basedOn w:val="WW-line-block-center"/>
+    <w:qFormat/>
+    <w:pPr/>
+    <w:rPr/>
+  </w:style>
+  <w:style w:type="paragraph" w:styleId="BlockQuotation">
+    <w:name w:val="Block Quotation"/>
+    <w:basedOn w:val="Normal"/>
+    <w:qFormat/>
+    <w:pPr>
+      <w:spacing w:before="0" w:after="283"/>
+      <w:ind w:hanging="0" w:start="567" w:end="567"/>
+    </w:pPr>
+    <w:rPr/>
   </w:style>
 </w:styles>
 </file>

</xml_diff>

<commit_message>
journey epub and kindle
</commit_message>
<xml_diff>
--- a/_resources/book-data/journey/journey.docx
+++ b/_resources/book-data/journey/journey.docx
@@ -281,11 +281,7 @@
       </w:hyperlink>
       <w:r>
         <w:rPr/>
-        <w:t xml:space="preserve"> or</w:t>
-      </w:r>
-      <w:r>
-        <w:rPr/>
-        <w:t xml:space="preserve"> </w:t>
+        <w:t xml:space="preserve"> or </w:t>
       </w:r>
       <w:hyperlink r:id="rId6">
         <w:r>
@@ -457,7 +453,7 @@
       </w:pPr>
       <w:r>
         <w:rPr/>
-        <w:t>5</w:t>
+        <w:t>2</w:t>
       </w:r>
     </w:p>
     <w:p>
@@ -582,15 +578,7 @@
       </w:pPr>
       <w:r>
         <w:rPr/>
-        <w:t>img/kings.webp=Kings College, Cambridge, UK.=</w:t>
-      </w:r>
-      <w:r>
-        <w:rPr/>
-        <w:t>10</w:t>
-      </w:r>
-      <w:r>
-        <w:rPr/>
-        <w:t>0=border</w:t>
+        <w:t>img/kings.webp=Kings College, Cambridge, UK.=100=border</w:t>
       </w:r>
     </w:p>
     <w:p>
@@ -1001,99 +989,13 @@
         <w:pStyle w:val="WW-paragraph"/>
         <w:numPr>
           <w:ilvl w:val="0"/>
-          <w:numId w:val="3"/>
+          <w:numId w:val="2"/>
         </w:numPr>
         <w:rPr/>
       </w:pPr>
       <w:r>
         <w:rPr/>
         <w:t>When is the most important time?</w:t>
-      </w:r>
-    </w:p>
-    <w:p>
-      <w:pPr>
-        <w:pStyle w:val="WW-paragraph"/>
-        <w:numPr>
-          <w:ilvl w:val="0"/>
-          <w:numId w:val="3"/>
-        </w:numPr>
-        <w:rPr/>
-      </w:pPr>
-      <w:r>
-        <w:rPr/>
-        <w:t>Who is the most important person?</w:t>
-      </w:r>
-    </w:p>
-    <w:p>
-      <w:pPr>
-        <w:pStyle w:val="WW-paragraph"/>
-        <w:numPr>
-          <w:ilvl w:val="0"/>
-          <w:numId w:val="3"/>
-        </w:numPr>
-        <w:rPr/>
-      </w:pPr>
-      <w:r>
-        <w:rPr/>
-        <w:t>What is the most important thing to do?</w:t>
-      </w:r>
-    </w:p>
-    <w:p>
-      <w:pPr>
-        <w:pStyle w:val="WW-paragraph"/>
-        <w:bidi w:val="0"/>
-        <w:jc w:val="start"/>
-        <w:rPr/>
-      </w:pPr>
-      <w:r>
-        <w:rPr/>
-        <w:t>When is the most important time? The most important time is always right now. It is the only time you really have and the only time you can do anything. Your future is being made from the quality of your attention in the present, so if you care about your future, put your attention in the present.</w:t>
-      </w:r>
-    </w:p>
-    <w:p>
-      <w:pPr>
-        <w:pStyle w:val="WW-paragraph"/>
-        <w:bidi w:val="0"/>
-        <w:jc w:val="start"/>
-        <w:rPr/>
-      </w:pPr>
-      <w:r>
-        <w:rPr/>
-        <w:t>Who is the most important person? When I read this story as a student, I always thought the most important person would be some big shot</w:t>
-      </w:r>
-      <w:r>
-        <w:rPr>
-          <w:lang w:val="en-GB" w:bidi="th-TH"/>
-        </w:rPr>
-        <w:t>s</w:t>
-      </w:r>
-      <w:r>
-        <w:rPr/>
-        <w:t>, like the pope or the Buddha. That wasn’t the right answer at all. Then, I thought, “Ah… it’s me!” I thought I should look after myself! Both these answers are wrong. The right answer is very powerful, and it has changed much of the way I look at life. The most important person is whoever is right in front of me.</w:t>
-      </w:r>
-    </w:p>
-    <w:p>
-      <w:pPr>
-        <w:pStyle w:val="WW-paragraph"/>
-        <w:bidi w:val="0"/>
-        <w:jc w:val="start"/>
-        <w:rPr/>
-      </w:pPr>
-      <w:r>
-        <w:rPr/>
-        <w:t>What is the most important thing to do? The answer is: to care. If you come and talk to me, I'll give you my full attention. That way we can actually communicate. When we care, we’re being mindful and compassionate.</w:t>
-      </w:r>
-    </w:p>
-    <w:p>
-      <w:pPr>
-        <w:pStyle w:val="WW-paragraph"/>
-        <w:bidi w:val="0"/>
-        <w:jc w:val="start"/>
-        <w:rPr/>
-      </w:pPr>
-      <w:r>
-        <w:rPr/>
-        <w:t>Those are the emperor’s three questions. So, what’s that got to do with meditation? Well, when you sit down for meditation, close your eyes and ask yourself:</w:t>
       </w:r>
     </w:p>
     <w:p>
@@ -1107,15 +1009,7 @@
       </w:pPr>
       <w:r>
         <w:rPr/>
-        <w:t>When is the most important time?</w:t>
-        <w:br/>
-      </w:r>
-      <w:r>
-        <w:rPr>
-          <w:i/>
-          <w:iCs/>
-        </w:rPr>
-        <w:t>Now.</w:t>
+        <w:t>Who is the most important person?</w:t>
       </w:r>
     </w:p>
     <w:p>
@@ -1129,6 +1023,100 @@
       </w:pPr>
       <w:r>
         <w:rPr/>
+        <w:t>What is the most important thing to do?</w:t>
+      </w:r>
+    </w:p>
+    <w:p>
+      <w:pPr>
+        <w:pStyle w:val="WW-paragraph"/>
+        <w:bidi w:val="0"/>
+        <w:jc w:val="start"/>
+        <w:rPr/>
+      </w:pPr>
+      <w:r>
+        <w:rPr/>
+        <w:t>When is the most important time? The most important time is always right now. It is the only time you really have and the only time you can do anything. Your future is being made from the quality of your attention in the present, so if you care about your future, put your attention in the present.</w:t>
+      </w:r>
+    </w:p>
+    <w:p>
+      <w:pPr>
+        <w:pStyle w:val="WW-paragraph"/>
+        <w:bidi w:val="0"/>
+        <w:jc w:val="start"/>
+        <w:rPr/>
+      </w:pPr>
+      <w:r>
+        <w:rPr/>
+        <w:t>Who is the most important person? When I read this story as a student, I always thought the most important person would be some big shot</w:t>
+      </w:r>
+      <w:r>
+        <w:rPr>
+          <w:lang w:val="en-GB" w:bidi="th-TH"/>
+        </w:rPr>
+        <w:t>s</w:t>
+      </w:r>
+      <w:r>
+        <w:rPr/>
+        <w:t>, like the pope or the Buddha. That wasn’t the right answer at all. Then, I thought, “Ah… it’s me!” I thought I should look after myself! Both these answers are wrong. The right answer is very powerful, and it has changed much of the way I look at life. The most important person is whoever is right in front of me.</w:t>
+      </w:r>
+    </w:p>
+    <w:p>
+      <w:pPr>
+        <w:pStyle w:val="WW-paragraph"/>
+        <w:bidi w:val="0"/>
+        <w:jc w:val="start"/>
+        <w:rPr/>
+      </w:pPr>
+      <w:r>
+        <w:rPr/>
+        <w:t>What is the most important thing to do? The answer is: to care. If you come and talk to me, I'll give you my full attention. That way we can actually communicate. When we care, we’re being mindful and compassionate.</w:t>
+      </w:r>
+    </w:p>
+    <w:p>
+      <w:pPr>
+        <w:pStyle w:val="WW-paragraph"/>
+        <w:bidi w:val="0"/>
+        <w:jc w:val="start"/>
+        <w:rPr/>
+      </w:pPr>
+      <w:r>
+        <w:rPr/>
+        <w:t>Those are the emperor’s three questions. So, what’s that got to do with meditation? Well, when you sit down for meditation, close your eyes and ask yourself:</w:t>
+      </w:r>
+    </w:p>
+    <w:p>
+      <w:pPr>
+        <w:pStyle w:val="WW-paragraph"/>
+        <w:numPr>
+          <w:ilvl w:val="0"/>
+          <w:numId w:val="1"/>
+        </w:numPr>
+        <w:rPr/>
+      </w:pPr>
+      <w:r>
+        <w:rPr/>
+        <w:t>When is the most important time?</w:t>
+        <w:br/>
+      </w:r>
+      <w:r>
+        <w:rPr>
+          <w:i/>
+          <w:iCs/>
+        </w:rPr>
+        <w:t>Now.</w:t>
+      </w:r>
+    </w:p>
+    <w:p>
+      <w:pPr>
+        <w:pStyle w:val="WW-paragraph"/>
+        <w:numPr>
+          <w:ilvl w:val="0"/>
+          <w:numId w:val="1"/>
+        </w:numPr>
+        <w:rPr/>
+      </w:pPr>
+      <w:r>
+        <w:rPr/>
         <w:t>What’s the most important thing?</w:t>
         <w:br/>
       </w:r>
@@ -1145,7 +1133,7 @@
         <w:pStyle w:val="WW-paragraph"/>
         <w:numPr>
           <w:ilvl w:val="0"/>
-          <w:numId w:val="2"/>
+          <w:numId w:val="1"/>
         </w:numPr>
         <w:rPr/>
       </w:pPr>
@@ -2144,7 +2132,7 @@
         <w:pStyle w:val="WW-paragraph"/>
         <w:numPr>
           <w:ilvl w:val="0"/>
-          <w:numId w:val="5"/>
+          <w:numId w:val="4"/>
         </w:numPr>
         <w:rPr/>
       </w:pPr>
@@ -2158,7 +2146,7 @@
         <w:pStyle w:val="WW-paragraph"/>
         <w:numPr>
           <w:ilvl w:val="0"/>
-          <w:numId w:val="5"/>
+          <w:numId w:val="4"/>
         </w:numPr>
         <w:rPr/>
       </w:pPr>
@@ -2172,7 +2160,7 @@
         <w:pStyle w:val="WW-paragraph"/>
         <w:numPr>
           <w:ilvl w:val="0"/>
-          <w:numId w:val="5"/>
+          <w:numId w:val="4"/>
         </w:numPr>
         <w:rPr/>
       </w:pPr>
@@ -3258,7 +3246,7 @@
         <w:pStyle w:val="WW-paragraph"/>
         <w:numPr>
           <w:ilvl w:val="0"/>
-          <w:numId w:val="4"/>
+          <w:numId w:val="3"/>
         </w:numPr>
         <w:rPr/>
       </w:pPr>
@@ -3280,7 +3268,7 @@
         <w:pStyle w:val="WW-paragraph"/>
         <w:numPr>
           <w:ilvl w:val="0"/>
-          <w:numId w:val="4"/>
+          <w:numId w:val="3"/>
         </w:numPr>
         <w:rPr/>
       </w:pPr>
@@ -3302,7 +3290,7 @@
         <w:pStyle w:val="WW-paragraph"/>
         <w:numPr>
           <w:ilvl w:val="0"/>
-          <w:numId w:val="4"/>
+          <w:numId w:val="3"/>
         </w:numPr>
         <w:rPr/>
       </w:pPr>
@@ -10475,9 +10463,7 @@
       <w:bookmarkEnd w:id="1"/>
       <w:r>
         <w:rPr/>
-        <w:t xml:space="preserve">Three questions </w:t>
-        <w:br/>
-        <w:t>by Leo Tolstoy</w:t>
+        <w:t>Three questions by Leo Tolstoy</w:t>
       </w:r>
     </w:p>
     <w:p>
@@ -12585,120 +12571,138 @@
   <w:abstractNum w:abstractNumId="1">
     <w:lvl w:ilvl="0">
       <w:start w:val="1"/>
-      <w:numFmt w:val="none"/>
-      <w:suff w:val="nothing"/>
-      <w:lvlText w:val=""/>
+      <w:numFmt w:val="bullet"/>
+      <w:lvlText w:val=""/>
       <w:lvlJc w:val="start"/>
       <w:pPr>
         <w:tabs>
-          <w:tab w:val="num" w:pos="0"/>
+          <w:tab w:val="num" w:pos="1429"/>
         </w:tabs>
-        <w:ind w:start="0" w:hanging="0"/>
-      </w:pPr>
+        <w:ind w:start="1429" w:hanging="360"/>
+      </w:pPr>
+      <w:rPr>
+        <w:rFonts w:ascii="Symbol" w:hAnsi="Symbol" w:cs="Symbol" w:hint="default"/>
+      </w:rPr>
     </w:lvl>
     <w:lvl w:ilvl="1">
       <w:start w:val="1"/>
-      <w:numFmt w:val="none"/>
-      <w:suff w:val="nothing"/>
-      <w:lvlText w:val=""/>
+      <w:numFmt w:val="bullet"/>
+      <w:lvlText w:val="◦"/>
       <w:lvlJc w:val="start"/>
       <w:pPr>
         <w:tabs>
-          <w:tab w:val="num" w:pos="0"/>
+          <w:tab w:val="num" w:pos="1789"/>
         </w:tabs>
-        <w:ind w:start="0" w:hanging="0"/>
-      </w:pPr>
+        <w:ind w:start="1789" w:hanging="360"/>
+      </w:pPr>
+      <w:rPr>
+        <w:rFonts w:ascii="OpenSymbol" w:hAnsi="OpenSymbol" w:cs="OpenSymbol" w:hint="default"/>
+      </w:rPr>
     </w:lvl>
     <w:lvl w:ilvl="2">
       <w:start w:val="1"/>
-      <w:numFmt w:val="none"/>
-      <w:suff w:val="nothing"/>
-      <w:lvlText w:val=""/>
+      <w:numFmt w:val="bullet"/>
+      <w:lvlText w:val="▪"/>
       <w:lvlJc w:val="start"/>
       <w:pPr>
         <w:tabs>
-          <w:tab w:val="num" w:pos="0"/>
+          <w:tab w:val="num" w:pos="2149"/>
         </w:tabs>
-        <w:ind w:start="0" w:hanging="0"/>
-      </w:pPr>
+        <w:ind w:start="2149" w:hanging="360"/>
+      </w:pPr>
+      <w:rPr>
+        <w:rFonts w:ascii="OpenSymbol" w:hAnsi="OpenSymbol" w:cs="OpenSymbol" w:hint="default"/>
+      </w:rPr>
     </w:lvl>
     <w:lvl w:ilvl="3">
       <w:start w:val="1"/>
-      <w:numFmt w:val="none"/>
-      <w:suff w:val="nothing"/>
-      <w:lvlText w:val=""/>
+      <w:numFmt w:val="bullet"/>
+      <w:lvlText w:val=""/>
       <w:lvlJc w:val="start"/>
       <w:pPr>
         <w:tabs>
-          <w:tab w:val="num" w:pos="0"/>
+          <w:tab w:val="num" w:pos="2509"/>
         </w:tabs>
-        <w:ind w:start="0" w:hanging="0"/>
-      </w:pPr>
+        <w:ind w:start="2509" w:hanging="360"/>
+      </w:pPr>
+      <w:rPr>
+        <w:rFonts w:ascii="Symbol" w:hAnsi="Symbol" w:cs="Symbol" w:hint="default"/>
+      </w:rPr>
     </w:lvl>
     <w:lvl w:ilvl="4">
       <w:start w:val="1"/>
-      <w:numFmt w:val="none"/>
-      <w:suff w:val="nothing"/>
-      <w:lvlText w:val=""/>
+      <w:numFmt w:val="bullet"/>
+      <w:lvlText w:val="◦"/>
       <w:lvlJc w:val="start"/>
       <w:pPr>
         <w:tabs>
-          <w:tab w:val="num" w:pos="0"/>
+          <w:tab w:val="num" w:pos="2869"/>
         </w:tabs>
-        <w:ind w:start="0" w:hanging="0"/>
-      </w:pPr>
+        <w:ind w:start="2869" w:hanging="360"/>
+      </w:pPr>
+      <w:rPr>
+        <w:rFonts w:ascii="OpenSymbol" w:hAnsi="OpenSymbol" w:cs="OpenSymbol" w:hint="default"/>
+      </w:rPr>
     </w:lvl>
     <w:lvl w:ilvl="5">
       <w:start w:val="1"/>
-      <w:numFmt w:val="none"/>
-      <w:suff w:val="nothing"/>
-      <w:lvlText w:val=""/>
+      <w:numFmt w:val="bullet"/>
+      <w:lvlText w:val="▪"/>
       <w:lvlJc w:val="start"/>
       <w:pPr>
         <w:tabs>
-          <w:tab w:val="num" w:pos="0"/>
+          <w:tab w:val="num" w:pos="3229"/>
         </w:tabs>
-        <w:ind w:start="0" w:hanging="0"/>
-      </w:pPr>
+        <w:ind w:start="3229" w:hanging="360"/>
+      </w:pPr>
+      <w:rPr>
+        <w:rFonts w:ascii="OpenSymbol" w:hAnsi="OpenSymbol" w:cs="OpenSymbol" w:hint="default"/>
+      </w:rPr>
     </w:lvl>
     <w:lvl w:ilvl="6">
       <w:start w:val="1"/>
-      <w:numFmt w:val="none"/>
-      <w:suff w:val="nothing"/>
-      <w:lvlText w:val=""/>
+      <w:numFmt w:val="bullet"/>
+      <w:lvlText w:val=""/>
       <w:lvlJc w:val="start"/>
       <w:pPr>
         <w:tabs>
-          <w:tab w:val="num" w:pos="0"/>
+          <w:tab w:val="num" w:pos="3589"/>
         </w:tabs>
-        <w:ind w:start="0" w:hanging="0"/>
-      </w:pPr>
+        <w:ind w:start="3589" w:hanging="360"/>
+      </w:pPr>
+      <w:rPr>
+        <w:rFonts w:ascii="Symbol" w:hAnsi="Symbol" w:cs="Symbol" w:hint="default"/>
+      </w:rPr>
     </w:lvl>
     <w:lvl w:ilvl="7">
       <w:start w:val="1"/>
-      <w:numFmt w:val="none"/>
-      <w:suff w:val="nothing"/>
-      <w:lvlText w:val=""/>
+      <w:numFmt w:val="bullet"/>
+      <w:lvlText w:val="◦"/>
       <w:lvlJc w:val="start"/>
       <w:pPr>
         <w:tabs>
-          <w:tab w:val="num" w:pos="0"/>
+          <w:tab w:val="num" w:pos="3949"/>
         </w:tabs>
-        <w:ind w:start="0" w:hanging="0"/>
-      </w:pPr>
+        <w:ind w:start="3949" w:hanging="360"/>
+      </w:pPr>
+      <w:rPr>
+        <w:rFonts w:ascii="OpenSymbol" w:hAnsi="OpenSymbol" w:cs="OpenSymbol" w:hint="default"/>
+      </w:rPr>
     </w:lvl>
     <w:lvl w:ilvl="8">
       <w:start w:val="1"/>
-      <w:numFmt w:val="none"/>
-      <w:suff w:val="nothing"/>
-      <w:lvlText w:val=""/>
+      <w:numFmt w:val="bullet"/>
+      <w:lvlText w:val="▪"/>
       <w:lvlJc w:val="start"/>
       <w:pPr>
         <w:tabs>
-          <w:tab w:val="num" w:pos="0"/>
+          <w:tab w:val="num" w:pos="4309"/>
         </w:tabs>
-        <w:ind w:start="0" w:hanging="0"/>
-      </w:pPr>
+        <w:ind w:start="4309" w:hanging="360"/>
+      </w:pPr>
+      <w:rPr>
+        <w:rFonts w:ascii="OpenSymbol" w:hAnsi="OpenSymbol" w:cs="OpenSymbol" w:hint="default"/>
+      </w:rPr>
     </w:lvl>
   </w:abstractNum>
   <w:abstractNum w:abstractNumId="2">
@@ -12846,9 +12850,9 @@
       <w:lvlJc w:val="start"/>
       <w:pPr>
         <w:tabs>
-          <w:tab w:val="num" w:pos="1429"/>
+          <w:tab w:val="num" w:pos="720"/>
         </w:tabs>
-        <w:ind w:start="1429" w:hanging="360"/>
+        <w:ind w:start="720" w:hanging="360"/>
       </w:pPr>
       <w:rPr>
         <w:rFonts w:ascii="Symbol" w:hAnsi="Symbol" w:cs="Symbol" w:hint="default"/>
@@ -12861,9 +12865,9 @@
       <w:lvlJc w:val="start"/>
       <w:pPr>
         <w:tabs>
-          <w:tab w:val="num" w:pos="1789"/>
+          <w:tab w:val="num" w:pos="1080"/>
         </w:tabs>
-        <w:ind w:start="1789" w:hanging="360"/>
+        <w:ind w:start="1080" w:hanging="360"/>
       </w:pPr>
       <w:rPr>
         <w:rFonts w:ascii="OpenSymbol" w:hAnsi="OpenSymbol" w:cs="OpenSymbol" w:hint="default"/>
@@ -12876,9 +12880,9 @@
       <w:lvlJc w:val="start"/>
       <w:pPr>
         <w:tabs>
-          <w:tab w:val="num" w:pos="2149"/>
+          <w:tab w:val="num" w:pos="1440"/>
         </w:tabs>
-        <w:ind w:start="2149" w:hanging="360"/>
+        <w:ind w:start="1440" w:hanging="360"/>
       </w:pPr>
       <w:rPr>
         <w:rFonts w:ascii="OpenSymbol" w:hAnsi="OpenSymbol" w:cs="OpenSymbol" w:hint="default"/>
@@ -12891,9 +12895,9 @@
       <w:lvlJc w:val="start"/>
       <w:pPr>
         <w:tabs>
-          <w:tab w:val="num" w:pos="2509"/>
+          <w:tab w:val="num" w:pos="1800"/>
         </w:tabs>
-        <w:ind w:start="2509" w:hanging="360"/>
+        <w:ind w:start="1800" w:hanging="360"/>
       </w:pPr>
       <w:rPr>
         <w:rFonts w:ascii="Symbol" w:hAnsi="Symbol" w:cs="Symbol" w:hint="default"/>
@@ -12906,9 +12910,9 @@
       <w:lvlJc w:val="start"/>
       <w:pPr>
         <w:tabs>
-          <w:tab w:val="num" w:pos="2869"/>
+          <w:tab w:val="num" w:pos="2160"/>
         </w:tabs>
-        <w:ind w:start="2869" w:hanging="360"/>
+        <w:ind w:start="2160" w:hanging="360"/>
       </w:pPr>
       <w:rPr>
         <w:rFonts w:ascii="OpenSymbol" w:hAnsi="OpenSymbol" w:cs="OpenSymbol" w:hint="default"/>
@@ -12921,9 +12925,9 @@
       <w:lvlJc w:val="start"/>
       <w:pPr>
         <w:tabs>
-          <w:tab w:val="num" w:pos="3229"/>
+          <w:tab w:val="num" w:pos="2520"/>
         </w:tabs>
-        <w:ind w:start="3229" w:hanging="360"/>
+        <w:ind w:start="2520" w:hanging="360"/>
       </w:pPr>
       <w:rPr>
         <w:rFonts w:ascii="OpenSymbol" w:hAnsi="OpenSymbol" w:cs="OpenSymbol" w:hint="default"/>
@@ -12936,9 +12940,9 @@
       <w:lvlJc w:val="start"/>
       <w:pPr>
         <w:tabs>
-          <w:tab w:val="num" w:pos="3589"/>
+          <w:tab w:val="num" w:pos="2880"/>
         </w:tabs>
-        <w:ind w:start="3589" w:hanging="360"/>
+        <w:ind w:start="2880" w:hanging="360"/>
       </w:pPr>
       <w:rPr>
         <w:rFonts w:ascii="Symbol" w:hAnsi="Symbol" w:cs="Symbol" w:hint="default"/>
@@ -12951,9 +12955,9 @@
       <w:lvlJc w:val="start"/>
       <w:pPr>
         <w:tabs>
-          <w:tab w:val="num" w:pos="3949"/>
+          <w:tab w:val="num" w:pos="3240"/>
         </w:tabs>
-        <w:ind w:start="3949" w:hanging="360"/>
+        <w:ind w:start="3240" w:hanging="360"/>
       </w:pPr>
       <w:rPr>
         <w:rFonts w:ascii="OpenSymbol" w:hAnsi="OpenSymbol" w:cs="OpenSymbol" w:hint="default"/>
@@ -12966,9 +12970,9 @@
       <w:lvlJc w:val="start"/>
       <w:pPr>
         <w:tabs>
-          <w:tab w:val="num" w:pos="4309"/>
+          <w:tab w:val="num" w:pos="3600"/>
         </w:tabs>
-        <w:ind w:start="4309" w:hanging="360"/>
+        <w:ind w:start="3600" w:hanging="360"/>
       </w:pPr>
       <w:rPr>
         <w:rFonts w:ascii="OpenSymbol" w:hAnsi="OpenSymbol" w:cs="OpenSymbol" w:hint="default"/>
@@ -13115,138 +13119,120 @@
   <w:abstractNum w:abstractNumId="5">
     <w:lvl w:ilvl="0">
       <w:start w:val="1"/>
-      <w:numFmt w:val="bullet"/>
-      <w:lvlText w:val=""/>
+      <w:numFmt w:val="none"/>
+      <w:suff w:val="nothing"/>
+      <w:lvlText w:val=""/>
       <w:lvlJc w:val="start"/>
       <w:pPr>
         <w:tabs>
-          <w:tab w:val="num" w:pos="720"/>
+          <w:tab w:val="num" w:pos="0"/>
         </w:tabs>
-        <w:ind w:start="720" w:hanging="360"/>
-      </w:pPr>
-      <w:rPr>
-        <w:rFonts w:ascii="Symbol" w:hAnsi="Symbol" w:cs="Symbol" w:hint="default"/>
-      </w:rPr>
+        <w:ind w:start="0" w:hanging="0"/>
+      </w:pPr>
     </w:lvl>
     <w:lvl w:ilvl="1">
       <w:start w:val="1"/>
-      <w:numFmt w:val="bullet"/>
-      <w:lvlText w:val="◦"/>
+      <w:numFmt w:val="none"/>
+      <w:suff w:val="nothing"/>
+      <w:lvlText w:val=""/>
       <w:lvlJc w:val="start"/>
       <w:pPr>
         <w:tabs>
-          <w:tab w:val="num" w:pos="1080"/>
+          <w:tab w:val="num" w:pos="0"/>
         </w:tabs>
-        <w:ind w:start="1080" w:hanging="360"/>
-      </w:pPr>
-      <w:rPr>
-        <w:rFonts w:ascii="OpenSymbol" w:hAnsi="OpenSymbol" w:cs="OpenSymbol" w:hint="default"/>
-      </w:rPr>
+        <w:ind w:start="0" w:hanging="0"/>
+      </w:pPr>
     </w:lvl>
     <w:lvl w:ilvl="2">
       <w:start w:val="1"/>
-      <w:numFmt w:val="bullet"/>
-      <w:lvlText w:val="▪"/>
+      <w:numFmt w:val="none"/>
+      <w:suff w:val="nothing"/>
+      <w:lvlText w:val=""/>
       <w:lvlJc w:val="start"/>
       <w:pPr>
         <w:tabs>
-          <w:tab w:val="num" w:pos="1440"/>
+          <w:tab w:val="num" w:pos="0"/>
         </w:tabs>
-        <w:ind w:start="1440" w:hanging="360"/>
-      </w:pPr>
-      <w:rPr>
-        <w:rFonts w:ascii="OpenSymbol" w:hAnsi="OpenSymbol" w:cs="OpenSymbol" w:hint="default"/>
-      </w:rPr>
+        <w:ind w:start="0" w:hanging="0"/>
+      </w:pPr>
     </w:lvl>
     <w:lvl w:ilvl="3">
       <w:start w:val="1"/>
-      <w:numFmt w:val="bullet"/>
-      <w:lvlText w:val=""/>
+      <w:numFmt w:val="none"/>
+      <w:suff w:val="nothing"/>
+      <w:lvlText w:val=""/>
       <w:lvlJc w:val="start"/>
       <w:pPr>
         <w:tabs>
-          <w:tab w:val="num" w:pos="1800"/>
+          <w:tab w:val="num" w:pos="0"/>
         </w:tabs>
-        <w:ind w:start="1800" w:hanging="360"/>
-      </w:pPr>
-      <w:rPr>
-        <w:rFonts w:ascii="Symbol" w:hAnsi="Symbol" w:cs="Symbol" w:hint="default"/>
-      </w:rPr>
+        <w:ind w:start="0" w:hanging="0"/>
+      </w:pPr>
     </w:lvl>
     <w:lvl w:ilvl="4">
       <w:start w:val="1"/>
-      <w:numFmt w:val="bullet"/>
-      <w:lvlText w:val="◦"/>
+      <w:numFmt w:val="none"/>
+      <w:suff w:val="nothing"/>
+      <w:lvlText w:val=""/>
       <w:lvlJc w:val="start"/>
       <w:pPr>
         <w:tabs>
-          <w:tab w:val="num" w:pos="2160"/>
+          <w:tab w:val="num" w:pos="0"/>
         </w:tabs>
-        <w:ind w:start="2160" w:hanging="360"/>
-      </w:pPr>
-      <w:rPr>
-        <w:rFonts w:ascii="OpenSymbol" w:hAnsi="OpenSymbol" w:cs="OpenSymbol" w:hint="default"/>
-      </w:rPr>
+        <w:ind w:start="0" w:hanging="0"/>
+      </w:pPr>
     </w:lvl>
     <w:lvl w:ilvl="5">
       <w:start w:val="1"/>
-      <w:numFmt w:val="bullet"/>
-      <w:lvlText w:val="▪"/>
+      <w:numFmt w:val="none"/>
+      <w:suff w:val="nothing"/>
+      <w:lvlText w:val=""/>
       <w:lvlJc w:val="start"/>
       <w:pPr>
         <w:tabs>
-          <w:tab w:val="num" w:pos="2520"/>
+          <w:tab w:val="num" w:pos="0"/>
         </w:tabs>
-        <w:ind w:start="2520" w:hanging="360"/>
-      </w:pPr>
-      <w:rPr>
-        <w:rFonts w:ascii="OpenSymbol" w:hAnsi="OpenSymbol" w:cs="OpenSymbol" w:hint="default"/>
-      </w:rPr>
+        <w:ind w:start="0" w:hanging="0"/>
+      </w:pPr>
     </w:lvl>
     <w:lvl w:ilvl="6">
       <w:start w:val="1"/>
-      <w:numFmt w:val="bullet"/>
-      <w:lvlText w:val=""/>
+      <w:numFmt w:val="none"/>
+      <w:suff w:val="nothing"/>
+      <w:lvlText w:val=""/>
       <w:lvlJc w:val="start"/>
       <w:pPr>
         <w:tabs>
-          <w:tab w:val="num" w:pos="2880"/>
+          <w:tab w:val="num" w:pos="0"/>
         </w:tabs>
-        <w:ind w:start="2880" w:hanging="360"/>
-      </w:pPr>
-      <w:rPr>
-        <w:rFonts w:ascii="Symbol" w:hAnsi="Symbol" w:cs="Symbol" w:hint="default"/>
-      </w:rPr>
+        <w:ind w:start="0" w:hanging="0"/>
+      </w:pPr>
     </w:lvl>
     <w:lvl w:ilvl="7">
       <w:start w:val="1"/>
-      <w:numFmt w:val="bullet"/>
-      <w:lvlText w:val="◦"/>
+      <w:numFmt w:val="none"/>
+      <w:suff w:val="nothing"/>
+      <w:lvlText w:val=""/>
       <w:lvlJc w:val="start"/>
       <w:pPr>
         <w:tabs>
-          <w:tab w:val="num" w:pos="3240"/>
+          <w:tab w:val="num" w:pos="0"/>
         </w:tabs>
-        <w:ind w:start="3240" w:hanging="360"/>
-      </w:pPr>
-      <w:rPr>
-        <w:rFonts w:ascii="OpenSymbol" w:hAnsi="OpenSymbol" w:cs="OpenSymbol" w:hint="default"/>
-      </w:rPr>
+        <w:ind w:start="0" w:hanging="0"/>
+      </w:pPr>
     </w:lvl>
     <w:lvl w:ilvl="8">
       <w:start w:val="1"/>
-      <w:numFmt w:val="bullet"/>
-      <w:lvlText w:val="▪"/>
+      <w:numFmt w:val="none"/>
+      <w:suff w:val="nothing"/>
+      <w:lvlText w:val=""/>
       <w:lvlJc w:val="start"/>
       <w:pPr>
         <w:tabs>
-          <w:tab w:val="num" w:pos="3600"/>
+          <w:tab w:val="num" w:pos="0"/>
         </w:tabs>
-        <w:ind w:start="3600" w:hanging="360"/>
-      </w:pPr>
-      <w:rPr>
-        <w:rFonts w:ascii="OpenSymbol" w:hAnsi="OpenSymbol" w:cs="OpenSymbol" w:hint="default"/>
-      </w:rPr>
+        <w:ind w:start="0" w:hanging="0"/>
+      </w:pPr>
     </w:lvl>
   </w:abstractNum>
   <w:num w:numId="1">

</xml_diff>

<commit_message>
Remove Leunig - Journey
</commit_message>
<xml_diff>
--- a/_resources/book-data/journey/journey.docx
+++ b/_resources/book-data/journey/journey.docx
@@ -109,8 +109,6 @@
         <w:t>This first edition published in 2024 by Wisdom &amp; Wonders Books.</w:t>
         <w:br/>
         <w:t>The author Ajahn Brahm has waived all copyright and related or neighbouring rights to Journey to the Heart of the Lotus and dedicates it to the public domain.</w:t>
-        <w:br/>
-        <w:t>TV Sunrise cartoon: Image courtesy of Michael Leunig</w:t>
         <w:br/>
         <w:t xml:space="preserve">Three Questions: Taken from the collection </w:t>
       </w:r>
@@ -2705,16 +2703,6 @@
       <w:r>
         <w:rPr/>
         <w:t>If you can, keep your mind as silent as possible, just feeling the sensations in your legs without making any commentary about them. Seeing things for yourself is much closer to reality and much more enjoyable.</w:t>
-      </w:r>
-    </w:p>
-    <w:p>
-      <w:pPr>
-        <w:pStyle w:val="WW-centered-image"/>
-        <w:rPr/>
-      </w:pPr>
-      <w:r>
-        <w:rPr/>
-        <w:t>img/leunig.webp=Cartoon by Leunig as described in the text=50=border</w:t>
       </w:r>
     </w:p>
     <w:p>

</xml_diff>